<commit_message>
more notes for infosec projecT
</commit_message>
<xml_diff>
--- a/CS-6222/hw/Grad_Project/ProjectProposal_WasfiMomen.docx
+++ b/CS-6222/hw/Grad_Project/ProjectProposal_WasfiMomen.docx
@@ -1648,6 +1648,35 @@
           <w:sz w:val="24"/>
           <w:szCs w:val="24"/>
         </w:rPr>
+        <w:t xml:space="preserve">, 2015 International Conference on Cyber Security </w:t>
+      </w:r>
+      <w:proofErr w:type="gramStart"/>
+      <w:r>
+        <w:rPr>
+          <w:rFonts w:ascii="Times New Roman" w:hAnsi="Times New Roman" w:cs="Times New Roman"/>
+          <w:i/>
+          <w:sz w:val="24"/>
+          <w:szCs w:val="24"/>
+        </w:rPr>
+        <w:t>Of</w:t>
+      </w:r>
+      <w:proofErr w:type="gramEnd"/>
+      <w:r>
+        <w:rPr>
+          <w:rFonts w:ascii="Times New Roman" w:hAnsi="Times New Roman" w:cs="Times New Roman"/>
+          <w:i/>
+          <w:sz w:val="24"/>
+          <w:szCs w:val="24"/>
+        </w:rPr>
+        <w:t xml:space="preserve"> Smart cities, Industrial Control System and Communications (SSIC)</w:t>
+      </w:r>
+      <w:r>
+        <w:rPr>
+          <w:rFonts w:ascii="Times New Roman" w:hAnsi="Times New Roman" w:cs="Times New Roman"/>
+          <w:i/>
+          <w:sz w:val="24"/>
+          <w:szCs w:val="24"/>
+        </w:rPr>
         <w:t xml:space="preserve">, </w:t>
       </w:r>
       <w:r>
@@ -1657,17 +1686,44 @@
           <w:sz w:val="24"/>
           <w:szCs w:val="24"/>
         </w:rPr>
-        <w:t xml:space="preserve">2015 International Conference on Cyber Security </w:t>
-      </w:r>
-      <w:proofErr w:type="gramStart"/>
-      <w:r>
+        <w:t>5-7 Aug. 2015</w:t>
+      </w:r>
+    </w:p>
+    <w:p>
+      <w:pPr>
+        <w:spacing w:after="0" w:line="240" w:lineRule="auto"/>
+        <w:rPr>
+          <w:rFonts w:ascii="Times New Roman" w:hAnsi="Times New Roman" w:cs="Times New Roman"/>
+          <w:sz w:val="24"/>
+          <w:szCs w:val="24"/>
+        </w:rPr>
+      </w:pPr>
+    </w:p>
+    <w:p>
+      <w:pPr>
+        <w:spacing w:after="0" w:line="240" w:lineRule="auto"/>
         <w:rPr>
           <w:rFonts w:ascii="Times New Roman" w:hAnsi="Times New Roman" w:cs="Times New Roman"/>
           <w:i/>
           <w:sz w:val="24"/>
           <w:szCs w:val="24"/>
         </w:rPr>
-        <w:t>O</w:t>
+      </w:pPr>
+      <w:r>
+        <w:rPr>
+          <w:rFonts w:ascii="Times New Roman" w:hAnsi="Times New Roman" w:cs="Times New Roman"/>
+          <w:sz w:val="24"/>
+          <w:szCs w:val="24"/>
+        </w:rPr>
+        <w:t xml:space="preserve">[4] </w:t>
+      </w:r>
+      <w:r>
+        <w:rPr>
+          <w:rFonts w:ascii="Times New Roman" w:hAnsi="Times New Roman" w:cs="Times New Roman"/>
+          <w:sz w:val="24"/>
+          <w:szCs w:val="24"/>
+        </w:rPr>
+        <w:t xml:space="preserve">R. B. Roy, “Application   of   SCADA   for   Controlling   Electrical Power System Network” in </w:t>
       </w:r>
       <w:r>
         <w:rPr>
@@ -1676,9 +1732,16 @@
           <w:sz w:val="24"/>
           <w:szCs w:val="24"/>
         </w:rPr>
-        <w:t>f</w:t>
-      </w:r>
-      <w:proofErr w:type="gramEnd"/>
+        <w:t xml:space="preserve">University of Information Technology &amp; Sciences, Volume 1 Issue 2, Dhaka, Bangladesh, </w:t>
+      </w:r>
+      <w:r>
+        <w:rPr>
+          <w:rFonts w:ascii="Times New Roman" w:hAnsi="Times New Roman" w:cs="Times New Roman"/>
+          <w:sz w:val="24"/>
+          <w:szCs w:val="24"/>
+        </w:rPr>
+        <w:t>pp.85-97</w:t>
+      </w:r>
       <w:r>
         <w:rPr>
           <w:rFonts w:ascii="Times New Roman" w:hAnsi="Times New Roman" w:cs="Times New Roman"/>
@@ -1686,16 +1749,52 @@
           <w:sz w:val="24"/>
           <w:szCs w:val="24"/>
         </w:rPr>
-        <w:t xml:space="preserve"> </w:t>
-      </w:r>
-      <w:r>
+        <w:t xml:space="preserve">  </w:t>
+      </w:r>
+    </w:p>
+    <w:p>
+      <w:pPr>
+        <w:spacing w:after="0" w:line="240" w:lineRule="auto"/>
+        <w:rPr>
+          <w:rFonts w:ascii="Times New Roman" w:hAnsi="Times New Roman" w:cs="Times New Roman"/>
+          <w:sz w:val="24"/>
+          <w:szCs w:val="24"/>
+        </w:rPr>
+      </w:pPr>
+    </w:p>
+    <w:p>
+      <w:pPr>
+        <w:spacing w:after="0" w:line="240" w:lineRule="auto"/>
         <w:rPr>
           <w:rFonts w:ascii="Times New Roman" w:hAnsi="Times New Roman" w:cs="Times New Roman"/>
           <w:i/>
           <w:sz w:val="24"/>
           <w:szCs w:val="24"/>
         </w:rPr>
-        <w:t>Smart cities, Industrial Control</w:t>
+      </w:pPr>
+      <w:r>
+        <w:rPr>
+          <w:rFonts w:ascii="Times New Roman" w:hAnsi="Times New Roman" w:cs="Times New Roman"/>
+          <w:sz w:val="24"/>
+          <w:szCs w:val="24"/>
+        </w:rPr>
+        <w:t>[5] R. E. Johnson III, “</w:t>
+      </w:r>
+      <w:r>
+        <w:rPr>
+          <w:rFonts w:ascii="Times New Roman" w:hAnsi="Times New Roman" w:cs="Times New Roman"/>
+          <w:sz w:val="24"/>
+          <w:szCs w:val="24"/>
+        </w:rPr>
+        <w:t>Survey of SCADA Security Challenges and Potential Attack Vectors</w:t>
+      </w:r>
+      <w:r>
+        <w:rPr>
+          <w:rFonts w:ascii="Times New Roman" w:hAnsi="Times New Roman" w:cs="Times New Roman"/>
+          <w:sz w:val="24"/>
+          <w:szCs w:val="24"/>
+        </w:rPr>
+        <w:t xml:space="preserve">”, </w:t>
       </w:r>
       <w:r>
         <w:rPr>
@@ -1704,7 +1803,7 @@
           <w:sz w:val="24"/>
           <w:szCs w:val="24"/>
         </w:rPr>
-        <w:t xml:space="preserve"> </w:t>
+        <w:t xml:space="preserve">2010 International Conference for Internet Technology and Secured Transactions (ICITST), </w:t>
       </w:r>
       <w:r>
         <w:rPr>
@@ -1713,169 +1812,41 @@
           <w:sz w:val="24"/>
           <w:szCs w:val="24"/>
         </w:rPr>
-        <w:t>System and Communications (SSIC)</w:t>
-      </w:r>
-      <w:r>
+        <w:t>8-11 Nov. 2010</w:t>
+      </w:r>
+    </w:p>
+    <w:p>
+      <w:pPr>
+        <w:spacing w:after="0" w:line="240" w:lineRule="auto"/>
         <w:rPr>
           <w:rFonts w:ascii="Times New Roman" w:hAnsi="Times New Roman" w:cs="Times New Roman"/>
           <w:i/>
           <w:sz w:val="24"/>
           <w:szCs w:val="24"/>
         </w:rPr>
-        <w:t xml:space="preserve">, </w:t>
-      </w:r>
-      <w:r>
+      </w:pPr>
+    </w:p>
+    <w:p>
+      <w:pPr>
+        <w:spacing w:after="0" w:line="240" w:lineRule="auto"/>
         <w:rPr>
           <w:rFonts w:ascii="Times New Roman" w:hAnsi="Times New Roman" w:cs="Times New Roman"/>
           <w:i/>
           <w:sz w:val="24"/>
           <w:szCs w:val="24"/>
         </w:rPr>
-        <w:t>5-7 Aug. 2015</w:t>
-      </w:r>
-    </w:p>
-    <w:p>
-      <w:pPr>
-        <w:spacing w:after="0" w:line="240" w:lineRule="auto"/>
-        <w:rPr>
-          <w:rFonts w:ascii="Times New Roman" w:hAnsi="Times New Roman" w:cs="Times New Roman"/>
-          <w:sz w:val="24"/>
-          <w:szCs w:val="24"/>
-        </w:rPr>
-      </w:pPr>
-    </w:p>
-    <w:p>
-      <w:pPr>
-        <w:spacing w:after="0" w:line="240" w:lineRule="auto"/>
+      </w:pPr>
+      <w:r>
         <w:rPr>
           <w:rFonts w:ascii="Times New Roman" w:hAnsi="Times New Roman" w:cs="Times New Roman"/>
           <w:i/>
           <w:sz w:val="24"/>
           <w:szCs w:val="24"/>
         </w:rPr>
-      </w:pPr>
-      <w:r>
-        <w:rPr>
-          <w:rFonts w:ascii="Times New Roman" w:hAnsi="Times New Roman" w:cs="Times New Roman"/>
-          <w:sz w:val="24"/>
-          <w:szCs w:val="24"/>
-        </w:rPr>
-        <w:t xml:space="preserve">[4] </w:t>
-      </w:r>
-      <w:r>
-        <w:rPr>
-          <w:rFonts w:ascii="Times New Roman" w:hAnsi="Times New Roman" w:cs="Times New Roman"/>
-          <w:sz w:val="24"/>
-          <w:szCs w:val="24"/>
-        </w:rPr>
-        <w:t>R. B. Roy, “</w:t>
-      </w:r>
-      <w:r>
-        <w:rPr>
-          <w:rFonts w:ascii="Times New Roman" w:hAnsi="Times New Roman" w:cs="Times New Roman"/>
-          <w:sz w:val="24"/>
-          <w:szCs w:val="24"/>
-        </w:rPr>
-        <w:t xml:space="preserve">Application   of   SCADA   for   Controlling   Electrical Power System Network” in </w:t>
-      </w:r>
-      <w:r>
-        <w:rPr>
-          <w:rFonts w:ascii="Times New Roman" w:hAnsi="Times New Roman" w:cs="Times New Roman"/>
-          <w:i/>
-          <w:sz w:val="24"/>
-          <w:szCs w:val="24"/>
-        </w:rPr>
-        <w:t xml:space="preserve">University of Information Technology &amp; Sciences, Volume 1 Issue 2, Dhaka, Bangladesh, </w:t>
-      </w:r>
-      <w:r>
-        <w:rPr>
-          <w:rFonts w:ascii="Times New Roman" w:hAnsi="Times New Roman" w:cs="Times New Roman"/>
-          <w:sz w:val="24"/>
-          <w:szCs w:val="24"/>
-        </w:rPr>
-        <w:t>pp.85-97</w:t>
-      </w:r>
-      <w:r>
-        <w:rPr>
-          <w:rFonts w:ascii="Times New Roman" w:hAnsi="Times New Roman" w:cs="Times New Roman"/>
-          <w:i/>
-          <w:sz w:val="24"/>
-          <w:szCs w:val="24"/>
-        </w:rPr>
-        <w:t xml:space="preserve">  </w:t>
-      </w:r>
-    </w:p>
-    <w:p>
-      <w:pPr>
-        <w:spacing w:after="0" w:line="240" w:lineRule="auto"/>
-        <w:rPr>
-          <w:rFonts w:ascii="Times New Roman" w:hAnsi="Times New Roman" w:cs="Times New Roman"/>
-          <w:sz w:val="24"/>
-          <w:szCs w:val="24"/>
-        </w:rPr>
-      </w:pPr>
-    </w:p>
-    <w:p>
-      <w:pPr>
-        <w:spacing w:after="0" w:line="240" w:lineRule="auto"/>
-        <w:rPr>
-          <w:rFonts w:ascii="Times New Roman" w:hAnsi="Times New Roman" w:cs="Times New Roman"/>
-          <w:i/>
-          <w:sz w:val="24"/>
-          <w:szCs w:val="24"/>
-        </w:rPr>
-      </w:pPr>
-      <w:r>
-        <w:rPr>
-          <w:rFonts w:ascii="Times New Roman" w:hAnsi="Times New Roman" w:cs="Times New Roman"/>
-          <w:sz w:val="24"/>
-          <w:szCs w:val="24"/>
-        </w:rPr>
-        <w:t>[5] R. E. Johnson III, “</w:t>
-      </w:r>
-      <w:r>
-        <w:rPr>
-          <w:rFonts w:ascii="Times New Roman" w:hAnsi="Times New Roman" w:cs="Times New Roman"/>
-          <w:sz w:val="24"/>
-          <w:szCs w:val="24"/>
-        </w:rPr>
-        <w:t>Survey of SCADA Security Challenges and Potential Attack Vectors</w:t>
-      </w:r>
-      <w:r>
-        <w:rPr>
-          <w:rFonts w:ascii="Times New Roman" w:hAnsi="Times New Roman" w:cs="Times New Roman"/>
-          <w:sz w:val="24"/>
-          <w:szCs w:val="24"/>
-        </w:rPr>
-        <w:t xml:space="preserve">”, </w:t>
-      </w:r>
-      <w:r>
-        <w:rPr>
-          <w:rFonts w:ascii="Times New Roman" w:hAnsi="Times New Roman" w:cs="Times New Roman"/>
-          <w:i/>
-          <w:sz w:val="24"/>
-          <w:szCs w:val="24"/>
-        </w:rPr>
-        <w:t>2010 International Conference for</w:t>
-      </w:r>
-      <w:r>
-        <w:rPr>
-          <w:rFonts w:ascii="Times New Roman" w:hAnsi="Times New Roman" w:cs="Times New Roman"/>
-          <w:i/>
-          <w:sz w:val="24"/>
-          <w:szCs w:val="24"/>
-        </w:rPr>
-        <w:t xml:space="preserve"> Internet Technology and Secured Transactions (ICITST), </w:t>
-      </w:r>
-      <w:r>
-        <w:rPr>
-          <w:rFonts w:ascii="Times New Roman" w:hAnsi="Times New Roman" w:cs="Times New Roman"/>
-          <w:i/>
-          <w:sz w:val="24"/>
-          <w:szCs w:val="24"/>
-        </w:rPr>
-        <w:t>8-11 Nov. 2010</w:t>
-      </w:r>
+        <w:t>https://ac.els-cdn.com/S0167404806000514/1-s2.0-S0167404806000514-main.pdf?_tid=b3c5da7c-c318-42a9-b099-530986f0851c&amp;acdnat=1523841042_9d614954094a5e50671440336173e2fd</w:t>
+      </w:r>
+      <w:bookmarkStart w:id="0" w:name="_GoBack"/>
+      <w:bookmarkEnd w:id="0"/>
     </w:p>
     <w:p>
       <w:pPr>
@@ -2130,25 +2101,7 @@
             <w:sz w:val="24"/>
             <w:szCs w:val="24"/>
           </w:rPr>
-          <w:t>https://www.tran</w:t>
-        </w:r>
-        <w:r>
-          <w:rPr>
-            <w:rStyle w:val="Hyperlink"/>
-            <w:rFonts w:ascii="Times New Roman" w:hAnsi="Times New Roman" w:cs="Times New Roman"/>
-            <w:sz w:val="24"/>
-            <w:szCs w:val="24"/>
-          </w:rPr>
-          <w:t>s</w:t>
-        </w:r>
-        <w:r>
-          <w:rPr>
-            <w:rStyle w:val="Hyperlink"/>
-            <w:rFonts w:ascii="Times New Roman" w:hAnsi="Times New Roman" w:cs="Times New Roman"/>
-            <w:sz w:val="24"/>
-            <w:szCs w:val="24"/>
-          </w:rPr>
-          <w:t>it.dot.gov/sites/fta.dot.gov/files/docs/SGR_Roundtable_presentation-_MARTA.pdf</w:t>
+          <w:t>https://www.transit.dot.gov/sites/fta.dot.gov/files/docs/SGR_Roundtable_presentation-_MARTA.pdf</w:t>
         </w:r>
       </w:hyperlink>
     </w:p>
@@ -2316,8 +2269,6 @@
         </w:rPr>
         <w:t xml:space="preserve"> (NIST publication)</w:t>
       </w:r>
-      <w:bookmarkStart w:id="0" w:name="_GoBack"/>
-      <w:bookmarkEnd w:id="0"/>
     </w:p>
     <w:p>
       <w:pPr>

</xml_diff>

<commit_message>
more notes, moved to file
</commit_message>
<xml_diff>
--- a/CS-6222/hw/Grad_Project/ProjectProposal_WasfiMomen.docx
+++ b/CS-6222/hw/Grad_Project/ProjectProposal_WasfiMomen.docx
@@ -1817,72 +1817,14 @@
     </w:p>
     <w:p>
       <w:pPr>
-        <w:spacing w:after="0" w:line="240" w:lineRule="auto"/>
-        <w:rPr>
-          <w:rFonts w:ascii="Times New Roman" w:hAnsi="Times New Roman" w:cs="Times New Roman"/>
-          <w:i/>
-          <w:sz w:val="24"/>
-          <w:szCs w:val="24"/>
-        </w:rPr>
-      </w:pPr>
-    </w:p>
-    <w:p>
-      <w:pPr>
-        <w:spacing w:after="0" w:line="240" w:lineRule="auto"/>
-        <w:rPr>
-          <w:rFonts w:ascii="Times New Roman" w:hAnsi="Times New Roman" w:cs="Times New Roman"/>
-          <w:i/>
-          <w:sz w:val="24"/>
-          <w:szCs w:val="24"/>
-        </w:rPr>
-      </w:pPr>
-      <w:r>
-        <w:rPr>
-          <w:rFonts w:ascii="Times New Roman" w:hAnsi="Times New Roman" w:cs="Times New Roman"/>
-          <w:i/>
-          <w:sz w:val="24"/>
-          <w:szCs w:val="24"/>
-        </w:rPr>
-        <w:t>https://ac.els-cdn.com/S0167404806000514/1-s2.0-S0167404806000514-main.pdf?_tid=b3c5da7c-c318-42a9-b099-530986f0851c&amp;acdnat=1523841042_9d614954094a5e50671440336173e2fd</w:t>
-      </w:r>
-    </w:p>
-    <w:p>
-      <w:pPr>
-        <w:rPr>
-          <w:rFonts w:ascii="Times New Roman" w:hAnsi="Times New Roman" w:cs="Times New Roman"/>
-          <w:sz w:val="24"/>
-        </w:rPr>
-      </w:pPr>
-    </w:p>
-    <w:p>
-      <w:pPr>
-        <w:jc w:val="center"/>
         <w:rPr>
           <w:rFonts w:ascii="Times New Roman" w:hAnsi="Times New Roman" w:cs="Times New Roman"/>
           <w:sz w:val="24"/>
           <w:u w:val="single"/>
         </w:rPr>
       </w:pPr>
-      <w:r>
-        <w:rPr>
-          <w:rFonts w:ascii="Times New Roman" w:hAnsi="Times New Roman" w:cs="Times New Roman"/>
-          <w:sz w:val="24"/>
-          <w:u w:val="single"/>
-        </w:rPr>
-        <w:t>https://www.asme.org/about-asme/who-we-are/standards/engineering-student-resources</w:t>
-      </w:r>
       <w:bookmarkStart w:id="0" w:name="_GoBack"/>
       <w:bookmarkEnd w:id="0"/>
-    </w:p>
-    <w:p>
-      <w:pPr>
-        <w:jc w:val="center"/>
-        <w:rPr>
-          <w:rFonts w:ascii="Times New Roman" w:hAnsi="Times New Roman" w:cs="Times New Roman"/>
-          <w:sz w:val="24"/>
-          <w:u w:val="single"/>
-        </w:rPr>
-      </w:pPr>
     </w:p>
     <w:p>
       <w:pPr>
@@ -2041,6 +1983,7 @@
           <w:rFonts w:ascii="Times New Roman" w:hAnsi="Times New Roman" w:cs="Times New Roman"/>
           <w:sz w:val="24"/>
         </w:rPr>
+        <w:lastRenderedPageBreak/>
         <w:t xml:space="preserve">Conduct research on physical aspects of SCADA systems. Mainly focus on the software/hardware implementation of SCADA concepts such as HMI and data historian/logging. </w:t>
       </w:r>
     </w:p>

</xml_diff>